<commit_message>
modify images exercises html/css
</commit_message>
<xml_diff>
--- a/SQL/SQL Parte 4/Ejercicios-ModuloSQL-Parte4-Insert Update Delete (1).docx
+++ b/SQL/SQL Parte 4/Ejercicios-ModuloSQL-Parte4-Insert Update Delete (1).docx
@@ -5,20 +5,12 @@
     <w:p>
       <w:pPr>
         <w:pStyle w:val="Default"/>
-      </w:pPr>
-    </w:p>
-    <w:p>
-      <w:pPr>
-        <w:pStyle w:val="Default"/>
-        <w:spacing w:before="240"/>
-        <w:rPr>
-          <w:sz w:val="20"/>
-          <w:szCs w:val="20"/>
-        </w:rPr>
-      </w:pPr>
-      <w:r>
-        <w:t xml:space="preserve"> </w:t>
-      </w:r>
+        <w:spacing w:before="240"/>
+        <w:rPr>
+          <w:sz w:val="20"/>
+          <w:szCs w:val="20"/>
+        </w:rPr>
+      </w:pPr>
       <w:r>
         <w:rPr>
           <w:b/>
@@ -1080,28 +1072,28 @@
           <w:szCs w:val="22"/>
           <w:lang w:val="en-US"/>
         </w:rPr>
+        <w:t>from employees</w:t>
+      </w:r>
+    </w:p>
+    <w:p>
+      <w:pPr>
+        <w:pStyle w:val="Default"/>
+        <w:spacing w:before="240"/>
+        <w:rPr>
+          <w:color w:val="4472C4" w:themeColor="accent1"/>
+          <w:sz w:val="22"/>
+          <w:szCs w:val="22"/>
+          <w:lang w:val="en-US"/>
+        </w:rPr>
+      </w:pPr>
+      <w:r>
+        <w:rPr>
+          <w:color w:val="4472C4" w:themeColor="accent1"/>
+          <w:sz w:val="22"/>
+          <w:szCs w:val="22"/>
+          <w:lang w:val="en-US"/>
+        </w:rPr>
         <w:lastRenderedPageBreak/>
-        <w:t>from employees</w:t>
-      </w:r>
-    </w:p>
-    <w:p>
-      <w:pPr>
-        <w:pStyle w:val="Default"/>
-        <w:spacing w:before="240"/>
-        <w:rPr>
-          <w:color w:val="4472C4" w:themeColor="accent1"/>
-          <w:sz w:val="22"/>
-          <w:szCs w:val="22"/>
-          <w:lang w:val="en-US"/>
-        </w:rPr>
-      </w:pPr>
-      <w:r>
-        <w:rPr>
-          <w:color w:val="4472C4" w:themeColor="accent1"/>
-          <w:sz w:val="22"/>
-          <w:szCs w:val="22"/>
-          <w:lang w:val="en-US"/>
-        </w:rPr>
         <w:t xml:space="preserve">where HIRE_DATE = (select </w:t>
       </w:r>
       <w:proofErr w:type="gramStart"/>
@@ -1772,8 +1764,208 @@
           <w:sz w:val="20"/>
           <w:szCs w:val="20"/>
         </w:rPr>
+        <w:t xml:space="preserve">3)- Modificar la tabla </w:t>
+      </w:r>
+      <w:proofErr w:type="spellStart"/>
+      <w:r>
+        <w:rPr>
+          <w:sz w:val="20"/>
+          <w:szCs w:val="20"/>
+        </w:rPr>
+        <w:t>Departments</w:t>
+      </w:r>
+      <w:proofErr w:type="spellEnd"/>
+      <w:r>
+        <w:rPr>
+          <w:sz w:val="20"/>
+          <w:szCs w:val="20"/>
+        </w:rPr>
+        <w:t xml:space="preserve"> para que el </w:t>
+      </w:r>
+      <w:proofErr w:type="spellStart"/>
+      <w:r>
+        <w:rPr>
+          <w:sz w:val="20"/>
+          <w:szCs w:val="20"/>
+        </w:rPr>
+        <w:t>location_id</w:t>
+      </w:r>
+      <w:proofErr w:type="spellEnd"/>
+      <w:r>
+        <w:rPr>
+          <w:sz w:val="20"/>
+          <w:szCs w:val="20"/>
+        </w:rPr>
+        <w:t xml:space="preserve"> del departamento “</w:t>
+      </w:r>
+      <w:proofErr w:type="spellStart"/>
+      <w:r>
+        <w:rPr>
+          <w:sz w:val="20"/>
+          <w:szCs w:val="20"/>
+        </w:rPr>
+        <w:t>it</w:t>
+      </w:r>
+      <w:proofErr w:type="spellEnd"/>
+      <w:r>
+        <w:rPr>
+          <w:sz w:val="20"/>
+          <w:szCs w:val="20"/>
+        </w:rPr>
+        <w:t xml:space="preserve">” sea el del registro que insertamos en el punto anterior. No olvidar hacer </w:t>
+      </w:r>
+      <w:proofErr w:type="spellStart"/>
+      <w:r>
+        <w:rPr>
+          <w:sz w:val="20"/>
+          <w:szCs w:val="20"/>
+        </w:rPr>
+        <w:t>commit</w:t>
+      </w:r>
+      <w:proofErr w:type="spellEnd"/>
+      <w:r>
+        <w:rPr>
+          <w:sz w:val="20"/>
+          <w:szCs w:val="20"/>
+        </w:rPr>
+        <w:t xml:space="preserve"> para los cambios. </w:t>
+      </w:r>
+    </w:p>
+    <w:p>
+      <w:pPr>
+        <w:pStyle w:val="Default"/>
+        <w:spacing w:before="240"/>
+        <w:rPr>
+          <w:color w:val="4472C4" w:themeColor="accent1"/>
+          <w:sz w:val="22"/>
+          <w:szCs w:val="22"/>
+          <w:lang w:val="en-US"/>
+        </w:rPr>
+      </w:pPr>
+      <w:r>
+        <w:rPr>
+          <w:color w:val="4472C4" w:themeColor="accent1"/>
+          <w:sz w:val="22"/>
+          <w:szCs w:val="22"/>
+          <w:lang w:val="en-US"/>
+        </w:rPr>
         <w:lastRenderedPageBreak/>
-        <w:t xml:space="preserve">3)- Modificar la tabla </w:t>
+        <w:t>update departments</w:t>
+      </w:r>
+    </w:p>
+    <w:p>
+      <w:pPr>
+        <w:pStyle w:val="Default"/>
+        <w:spacing w:before="240"/>
+        <w:rPr>
+          <w:color w:val="4472C4" w:themeColor="accent1"/>
+          <w:sz w:val="22"/>
+          <w:szCs w:val="22"/>
+          <w:lang w:val="en-US"/>
+        </w:rPr>
+      </w:pPr>
+      <w:r>
+        <w:rPr>
+          <w:color w:val="4472C4" w:themeColor="accent1"/>
+          <w:sz w:val="22"/>
+          <w:szCs w:val="22"/>
+          <w:lang w:val="en-US"/>
+        </w:rPr>
+        <w:t xml:space="preserve">set </w:t>
+      </w:r>
+      <w:proofErr w:type="spellStart"/>
+      <w:r>
+        <w:rPr>
+          <w:color w:val="4472C4" w:themeColor="accent1"/>
+          <w:sz w:val="22"/>
+          <w:szCs w:val="22"/>
+          <w:lang w:val="en-US"/>
+        </w:rPr>
+        <w:t>location_id</w:t>
+      </w:r>
+      <w:proofErr w:type="spellEnd"/>
+      <w:r>
+        <w:rPr>
+          <w:color w:val="4472C4" w:themeColor="accent1"/>
+          <w:sz w:val="22"/>
+          <w:szCs w:val="22"/>
+          <w:lang w:val="en-US"/>
+        </w:rPr>
+        <w:t xml:space="preserve"> = 9999</w:t>
+      </w:r>
+    </w:p>
+    <w:p>
+      <w:pPr>
+        <w:pStyle w:val="Default"/>
+        <w:spacing w:before="240"/>
+        <w:rPr>
+          <w:color w:val="4472C4" w:themeColor="accent1"/>
+          <w:sz w:val="22"/>
+          <w:szCs w:val="22"/>
+        </w:rPr>
+      </w:pPr>
+      <w:proofErr w:type="spellStart"/>
+      <w:r>
+        <w:rPr>
+          <w:color w:val="4472C4" w:themeColor="accent1"/>
+          <w:sz w:val="22"/>
+          <w:szCs w:val="22"/>
+        </w:rPr>
+        <w:t>where</w:t>
+      </w:r>
+      <w:proofErr w:type="spellEnd"/>
+      <w:r>
+        <w:rPr>
+          <w:color w:val="4472C4" w:themeColor="accent1"/>
+          <w:sz w:val="22"/>
+          <w:szCs w:val="22"/>
+        </w:rPr>
+        <w:t xml:space="preserve"> </w:t>
+      </w:r>
+      <w:proofErr w:type="spellStart"/>
+      <w:r>
+        <w:rPr>
+          <w:color w:val="4472C4" w:themeColor="accent1"/>
+          <w:sz w:val="22"/>
+          <w:szCs w:val="22"/>
+        </w:rPr>
+        <w:t>department_name</w:t>
+      </w:r>
+      <w:proofErr w:type="spellEnd"/>
+      <w:r>
+        <w:rPr>
+          <w:color w:val="4472C4" w:themeColor="accent1"/>
+          <w:sz w:val="22"/>
+          <w:szCs w:val="22"/>
+        </w:rPr>
+        <w:t xml:space="preserve"> = 'IT';</w:t>
+      </w:r>
+    </w:p>
+    <w:p>
+      <w:pPr>
+        <w:pStyle w:val="Default"/>
+        <w:spacing w:before="240"/>
+        <w:rPr>
+          <w:sz w:val="20"/>
+          <w:szCs w:val="20"/>
+        </w:rPr>
+      </w:pPr>
+    </w:p>
+    <w:p>
+      <w:pPr>
+        <w:pStyle w:val="Default"/>
+        <w:spacing w:before="240"/>
+        <w:rPr>
+          <w:sz w:val="20"/>
+          <w:szCs w:val="20"/>
+        </w:rPr>
+      </w:pPr>
+      <w:r>
+        <w:rPr>
+          <w:sz w:val="20"/>
+          <w:szCs w:val="20"/>
+        </w:rPr>
+        <w:t xml:space="preserve">4)- La empresa cerrará los departamentos del país cuyo id es ‘ca’ entonces hay que eliminar los empleados que pertenezcan al departamento del país ‘ca’ y el registro correspondiente en la tabla </w:t>
       </w:r>
       <w:proofErr w:type="spellStart"/>
       <w:r>
@@ -1789,92 +1981,564 @@
           <w:sz w:val="20"/>
           <w:szCs w:val="20"/>
         </w:rPr>
-        <w:t xml:space="preserve"> para que el </w:t>
-      </w:r>
-      <w:proofErr w:type="spellStart"/>
-      <w:r>
-        <w:rPr>
-          <w:sz w:val="20"/>
-          <w:szCs w:val="20"/>
-        </w:rPr>
-        <w:t>location_id</w:t>
-      </w:r>
-      <w:proofErr w:type="spellEnd"/>
-      <w:r>
-        <w:rPr>
-          <w:sz w:val="20"/>
-          <w:szCs w:val="20"/>
-        </w:rPr>
-        <w:t xml:space="preserve"> del departamento “</w:t>
-      </w:r>
-      <w:proofErr w:type="spellStart"/>
-      <w:r>
-        <w:rPr>
-          <w:sz w:val="20"/>
-          <w:szCs w:val="20"/>
-        </w:rPr>
-        <w:t>it</w:t>
-      </w:r>
-      <w:proofErr w:type="spellEnd"/>
-      <w:r>
-        <w:rPr>
-          <w:sz w:val="20"/>
-          <w:szCs w:val="20"/>
-        </w:rPr>
-        <w:t xml:space="preserve">” sea el del registro que insertamos en el punto anterior. No olvidar hacer </w:t>
-      </w:r>
-      <w:proofErr w:type="spellStart"/>
-      <w:r>
-        <w:rPr>
-          <w:sz w:val="20"/>
-          <w:szCs w:val="20"/>
-        </w:rPr>
-        <w:t>commit</w:t>
-      </w:r>
-      <w:proofErr w:type="spellEnd"/>
-      <w:r>
-        <w:rPr>
-          <w:sz w:val="20"/>
-          <w:szCs w:val="20"/>
-        </w:rPr>
-        <w:t xml:space="preserve"> para los cambios. </w:t>
-      </w:r>
-    </w:p>
-    <w:p>
-      <w:pPr>
-        <w:pStyle w:val="Default"/>
-        <w:spacing w:before="240"/>
-        <w:rPr>
-          <w:sz w:val="20"/>
-          <w:szCs w:val="20"/>
-        </w:rPr>
-      </w:pPr>
-    </w:p>
-    <w:p>
-      <w:pPr>
-        <w:pStyle w:val="Default"/>
-        <w:spacing w:before="240"/>
-        <w:rPr>
-          <w:sz w:val="20"/>
-          <w:szCs w:val="20"/>
-        </w:rPr>
-      </w:pPr>
-    </w:p>
-    <w:p>
-      <w:pPr>
-        <w:pStyle w:val="Default"/>
-        <w:spacing w:before="240"/>
-        <w:rPr>
-          <w:sz w:val="20"/>
-          <w:szCs w:val="20"/>
-        </w:rPr>
-      </w:pPr>
-      <w:r>
-        <w:rPr>
-          <w:sz w:val="20"/>
-          <w:szCs w:val="20"/>
-        </w:rPr>
-        <w:t xml:space="preserve">4)- La empresa cerrará los departamentos del país cuyo id es ‘ca’ entonces hay que eliminar los empleados que pertenezcan al departamento del país ‘ca’ y el registro correspondiente en la tabla </w:t>
+        <w:t xml:space="preserve">. Para obtener el id del departamento de los registros a borrar hacer una subconsulta utilizando como dato que el país es ‘ca’ (hacer el </w:t>
+      </w:r>
+      <w:proofErr w:type="spellStart"/>
+      <w:r>
+        <w:rPr>
+          <w:sz w:val="20"/>
+          <w:szCs w:val="20"/>
+        </w:rPr>
+        <w:t>join</w:t>
+      </w:r>
+      <w:proofErr w:type="spellEnd"/>
+      <w:r>
+        <w:rPr>
+          <w:sz w:val="20"/>
+          <w:szCs w:val="20"/>
+        </w:rPr>
+        <w:t xml:space="preserve"> entre las tablas que corresponda para obtener el dato). </w:t>
+      </w:r>
+    </w:p>
+    <w:p>
+      <w:pPr>
+        <w:pStyle w:val="Default"/>
+        <w:spacing w:before="240"/>
+        <w:rPr>
+          <w:color w:val="4472C4" w:themeColor="accent1"/>
+          <w:sz w:val="22"/>
+          <w:szCs w:val="22"/>
+          <w:lang w:val="en-US"/>
+        </w:rPr>
+      </w:pPr>
+      <w:r>
+        <w:rPr>
+          <w:color w:val="4472C4" w:themeColor="accent1"/>
+          <w:sz w:val="22"/>
+          <w:szCs w:val="22"/>
+          <w:lang w:val="en-US"/>
+        </w:rPr>
+        <w:t xml:space="preserve">select </w:t>
+      </w:r>
+      <w:proofErr w:type="spellStart"/>
+      <w:proofErr w:type="gramStart"/>
+      <w:r>
+        <w:rPr>
+          <w:color w:val="4472C4" w:themeColor="accent1"/>
+          <w:sz w:val="22"/>
+          <w:szCs w:val="22"/>
+          <w:lang w:val="en-US"/>
+        </w:rPr>
+        <w:t>emp.employee</w:t>
+      </w:r>
+      <w:proofErr w:type="gramEnd"/>
+      <w:r>
+        <w:rPr>
+          <w:color w:val="4472C4" w:themeColor="accent1"/>
+          <w:sz w:val="22"/>
+          <w:szCs w:val="22"/>
+          <w:lang w:val="en-US"/>
+        </w:rPr>
+        <w:t>_id</w:t>
+      </w:r>
+      <w:proofErr w:type="spellEnd"/>
+      <w:r>
+        <w:rPr>
+          <w:color w:val="4472C4" w:themeColor="accent1"/>
+          <w:sz w:val="22"/>
+          <w:szCs w:val="22"/>
+          <w:lang w:val="en-US"/>
+        </w:rPr>
+        <w:t xml:space="preserve">, </w:t>
+      </w:r>
+      <w:proofErr w:type="spellStart"/>
+      <w:r>
+        <w:rPr>
+          <w:color w:val="4472C4" w:themeColor="accent1"/>
+          <w:sz w:val="22"/>
+          <w:szCs w:val="22"/>
+          <w:lang w:val="en-US"/>
+        </w:rPr>
+        <w:t>dep.department_id</w:t>
+      </w:r>
+      <w:proofErr w:type="spellEnd"/>
+      <w:r>
+        <w:rPr>
+          <w:color w:val="4472C4" w:themeColor="accent1"/>
+          <w:sz w:val="22"/>
+          <w:szCs w:val="22"/>
+          <w:lang w:val="en-US"/>
+        </w:rPr>
+        <w:t xml:space="preserve">, </w:t>
+      </w:r>
+      <w:proofErr w:type="spellStart"/>
+      <w:r>
+        <w:rPr>
+          <w:color w:val="4472C4" w:themeColor="accent1"/>
+          <w:sz w:val="22"/>
+          <w:szCs w:val="22"/>
+          <w:lang w:val="en-US"/>
+        </w:rPr>
+        <w:t>loc.location_id</w:t>
+      </w:r>
+      <w:proofErr w:type="spellEnd"/>
+      <w:r>
+        <w:rPr>
+          <w:color w:val="4472C4" w:themeColor="accent1"/>
+          <w:sz w:val="22"/>
+          <w:szCs w:val="22"/>
+          <w:lang w:val="en-US"/>
+        </w:rPr>
+        <w:t xml:space="preserve">, </w:t>
+      </w:r>
+      <w:proofErr w:type="spellStart"/>
+      <w:r>
+        <w:rPr>
+          <w:color w:val="4472C4" w:themeColor="accent1"/>
+          <w:sz w:val="22"/>
+          <w:szCs w:val="22"/>
+          <w:lang w:val="en-US"/>
+        </w:rPr>
+        <w:t>cou.country_id</w:t>
+      </w:r>
+      <w:proofErr w:type="spellEnd"/>
+      <w:r>
+        <w:rPr>
+          <w:color w:val="4472C4" w:themeColor="accent1"/>
+          <w:sz w:val="22"/>
+          <w:szCs w:val="22"/>
+          <w:lang w:val="en-US"/>
+        </w:rPr>
+        <w:t xml:space="preserve"> from Employees emp</w:t>
+      </w:r>
+    </w:p>
+    <w:p>
+      <w:pPr>
+        <w:pStyle w:val="Default"/>
+        <w:spacing w:before="240"/>
+        <w:rPr>
+          <w:color w:val="4472C4" w:themeColor="accent1"/>
+          <w:sz w:val="22"/>
+          <w:szCs w:val="22"/>
+          <w:lang w:val="en-US"/>
+        </w:rPr>
+      </w:pPr>
+      <w:r>
+        <w:rPr>
+          <w:color w:val="4472C4" w:themeColor="accent1"/>
+          <w:sz w:val="22"/>
+          <w:szCs w:val="22"/>
+          <w:lang w:val="en-US"/>
+        </w:rPr>
+        <w:t>inner join departments dep</w:t>
+      </w:r>
+    </w:p>
+    <w:p>
+      <w:pPr>
+        <w:pStyle w:val="Default"/>
+        <w:spacing w:before="240"/>
+        <w:rPr>
+          <w:color w:val="4472C4" w:themeColor="accent1"/>
+          <w:sz w:val="22"/>
+          <w:szCs w:val="22"/>
+          <w:lang w:val="en-US"/>
+        </w:rPr>
+      </w:pPr>
+      <w:r>
+        <w:rPr>
+          <w:color w:val="4472C4" w:themeColor="accent1"/>
+          <w:sz w:val="22"/>
+          <w:szCs w:val="22"/>
+          <w:lang w:val="en-US"/>
+        </w:rPr>
+        <w:t xml:space="preserve">on </w:t>
+      </w:r>
+      <w:proofErr w:type="spellStart"/>
+      <w:proofErr w:type="gramStart"/>
+      <w:r>
+        <w:rPr>
+          <w:color w:val="4472C4" w:themeColor="accent1"/>
+          <w:sz w:val="22"/>
+          <w:szCs w:val="22"/>
+          <w:lang w:val="en-US"/>
+        </w:rPr>
+        <w:t>emp.department</w:t>
+      </w:r>
+      <w:proofErr w:type="gramEnd"/>
+      <w:r>
+        <w:rPr>
+          <w:color w:val="4472C4" w:themeColor="accent1"/>
+          <w:sz w:val="22"/>
+          <w:szCs w:val="22"/>
+          <w:lang w:val="en-US"/>
+        </w:rPr>
+        <w:t>_id</w:t>
+      </w:r>
+      <w:proofErr w:type="spellEnd"/>
+      <w:r>
+        <w:rPr>
+          <w:color w:val="4472C4" w:themeColor="accent1"/>
+          <w:sz w:val="22"/>
+          <w:szCs w:val="22"/>
+          <w:lang w:val="en-US"/>
+        </w:rPr>
+        <w:t xml:space="preserve"> = </w:t>
+      </w:r>
+      <w:proofErr w:type="spellStart"/>
+      <w:r>
+        <w:rPr>
+          <w:color w:val="4472C4" w:themeColor="accent1"/>
+          <w:sz w:val="22"/>
+          <w:szCs w:val="22"/>
+          <w:lang w:val="en-US"/>
+        </w:rPr>
+        <w:t>dep.department_id</w:t>
+      </w:r>
+      <w:proofErr w:type="spellEnd"/>
+    </w:p>
+    <w:p>
+      <w:pPr>
+        <w:pStyle w:val="Default"/>
+        <w:spacing w:before="240"/>
+        <w:rPr>
+          <w:color w:val="4472C4" w:themeColor="accent1"/>
+          <w:sz w:val="22"/>
+          <w:szCs w:val="22"/>
+          <w:lang w:val="en-US"/>
+        </w:rPr>
+      </w:pPr>
+      <w:r>
+        <w:rPr>
+          <w:color w:val="4472C4" w:themeColor="accent1"/>
+          <w:sz w:val="22"/>
+          <w:szCs w:val="22"/>
+          <w:lang w:val="en-US"/>
+        </w:rPr>
+        <w:t>inner join locations loc</w:t>
+      </w:r>
+    </w:p>
+    <w:p>
+      <w:pPr>
+        <w:pStyle w:val="Default"/>
+        <w:spacing w:before="240"/>
+        <w:rPr>
+          <w:color w:val="4472C4" w:themeColor="accent1"/>
+          <w:sz w:val="22"/>
+          <w:szCs w:val="22"/>
+          <w:lang w:val="en-US"/>
+        </w:rPr>
+      </w:pPr>
+      <w:r>
+        <w:rPr>
+          <w:color w:val="4472C4" w:themeColor="accent1"/>
+          <w:sz w:val="22"/>
+          <w:szCs w:val="22"/>
+          <w:lang w:val="en-US"/>
+        </w:rPr>
+        <w:t xml:space="preserve">on </w:t>
+      </w:r>
+      <w:proofErr w:type="spellStart"/>
+      <w:proofErr w:type="gramStart"/>
+      <w:r>
+        <w:rPr>
+          <w:color w:val="4472C4" w:themeColor="accent1"/>
+          <w:sz w:val="22"/>
+          <w:szCs w:val="22"/>
+          <w:lang w:val="en-US"/>
+        </w:rPr>
+        <w:t>loc.location</w:t>
+      </w:r>
+      <w:proofErr w:type="gramEnd"/>
+      <w:r>
+        <w:rPr>
+          <w:color w:val="4472C4" w:themeColor="accent1"/>
+          <w:sz w:val="22"/>
+          <w:szCs w:val="22"/>
+          <w:lang w:val="en-US"/>
+        </w:rPr>
+        <w:t>_id</w:t>
+      </w:r>
+      <w:proofErr w:type="spellEnd"/>
+      <w:r>
+        <w:rPr>
+          <w:color w:val="4472C4" w:themeColor="accent1"/>
+          <w:sz w:val="22"/>
+          <w:szCs w:val="22"/>
+          <w:lang w:val="en-US"/>
+        </w:rPr>
+        <w:t xml:space="preserve"> = </w:t>
+      </w:r>
+      <w:proofErr w:type="spellStart"/>
+      <w:r>
+        <w:rPr>
+          <w:color w:val="4472C4" w:themeColor="accent1"/>
+          <w:sz w:val="22"/>
+          <w:szCs w:val="22"/>
+          <w:lang w:val="en-US"/>
+        </w:rPr>
+        <w:t>dep.location_id</w:t>
+      </w:r>
+      <w:proofErr w:type="spellEnd"/>
+    </w:p>
+    <w:p>
+      <w:pPr>
+        <w:pStyle w:val="Default"/>
+        <w:spacing w:before="240"/>
+        <w:rPr>
+          <w:color w:val="4472C4" w:themeColor="accent1"/>
+          <w:sz w:val="22"/>
+          <w:szCs w:val="22"/>
+          <w:lang w:val="en-US"/>
+        </w:rPr>
+      </w:pPr>
+      <w:r>
+        <w:rPr>
+          <w:color w:val="4472C4" w:themeColor="accent1"/>
+          <w:sz w:val="22"/>
+          <w:szCs w:val="22"/>
+          <w:lang w:val="en-US"/>
+        </w:rPr>
+        <w:t xml:space="preserve">inner join countries </w:t>
+      </w:r>
+      <w:proofErr w:type="spellStart"/>
+      <w:r>
+        <w:rPr>
+          <w:color w:val="4472C4" w:themeColor="accent1"/>
+          <w:sz w:val="22"/>
+          <w:szCs w:val="22"/>
+          <w:lang w:val="en-US"/>
+        </w:rPr>
+        <w:t>cou</w:t>
+      </w:r>
+      <w:proofErr w:type="spellEnd"/>
+    </w:p>
+    <w:p>
+      <w:pPr>
+        <w:pStyle w:val="Default"/>
+        <w:spacing w:before="240"/>
+        <w:rPr>
+          <w:color w:val="4472C4" w:themeColor="accent1"/>
+          <w:sz w:val="22"/>
+          <w:szCs w:val="22"/>
+          <w:lang w:val="en-US"/>
+        </w:rPr>
+      </w:pPr>
+      <w:r>
+        <w:rPr>
+          <w:color w:val="4472C4" w:themeColor="accent1"/>
+          <w:sz w:val="22"/>
+          <w:szCs w:val="22"/>
+          <w:lang w:val="en-US"/>
+        </w:rPr>
+        <w:t xml:space="preserve">on </w:t>
+      </w:r>
+      <w:proofErr w:type="spellStart"/>
+      <w:proofErr w:type="gramStart"/>
+      <w:r>
+        <w:rPr>
+          <w:color w:val="4472C4" w:themeColor="accent1"/>
+          <w:sz w:val="22"/>
+          <w:szCs w:val="22"/>
+          <w:lang w:val="en-US"/>
+        </w:rPr>
+        <w:t>cou.country</w:t>
+      </w:r>
+      <w:proofErr w:type="gramEnd"/>
+      <w:r>
+        <w:rPr>
+          <w:color w:val="4472C4" w:themeColor="accent1"/>
+          <w:sz w:val="22"/>
+          <w:szCs w:val="22"/>
+          <w:lang w:val="en-US"/>
+        </w:rPr>
+        <w:t>_id</w:t>
+      </w:r>
+      <w:proofErr w:type="spellEnd"/>
+      <w:r>
+        <w:rPr>
+          <w:color w:val="4472C4" w:themeColor="accent1"/>
+          <w:sz w:val="22"/>
+          <w:szCs w:val="22"/>
+          <w:lang w:val="en-US"/>
+        </w:rPr>
+        <w:t xml:space="preserve"> = </w:t>
+      </w:r>
+      <w:proofErr w:type="spellStart"/>
+      <w:r>
+        <w:rPr>
+          <w:color w:val="4472C4" w:themeColor="accent1"/>
+          <w:sz w:val="22"/>
+          <w:szCs w:val="22"/>
+          <w:lang w:val="en-US"/>
+        </w:rPr>
+        <w:t>loc.country_id</w:t>
+      </w:r>
+      <w:proofErr w:type="spellEnd"/>
+    </w:p>
+    <w:p>
+      <w:pPr>
+        <w:pStyle w:val="Default"/>
+        <w:spacing w:before="240"/>
+        <w:rPr>
+          <w:color w:val="4472C4" w:themeColor="accent1"/>
+          <w:sz w:val="22"/>
+          <w:szCs w:val="22"/>
+          <w:lang w:val="en-US"/>
+        </w:rPr>
+      </w:pPr>
+      <w:r>
+        <w:rPr>
+          <w:color w:val="4472C4" w:themeColor="accent1"/>
+          <w:sz w:val="22"/>
+          <w:szCs w:val="22"/>
+          <w:lang w:val="en-US"/>
+        </w:rPr>
+        <w:t xml:space="preserve">where </w:t>
+      </w:r>
+      <w:proofErr w:type="spellStart"/>
+      <w:proofErr w:type="gramStart"/>
+      <w:r>
+        <w:rPr>
+          <w:color w:val="4472C4" w:themeColor="accent1"/>
+          <w:sz w:val="22"/>
+          <w:szCs w:val="22"/>
+          <w:lang w:val="en-US"/>
+        </w:rPr>
+        <w:t>cou.country</w:t>
+      </w:r>
+      <w:proofErr w:type="gramEnd"/>
+      <w:r>
+        <w:rPr>
+          <w:color w:val="4472C4" w:themeColor="accent1"/>
+          <w:sz w:val="22"/>
+          <w:szCs w:val="22"/>
+          <w:lang w:val="en-US"/>
+        </w:rPr>
+        <w:t>_id</w:t>
+      </w:r>
+      <w:proofErr w:type="spellEnd"/>
+      <w:r>
+        <w:rPr>
+          <w:color w:val="4472C4" w:themeColor="accent1"/>
+          <w:sz w:val="22"/>
+          <w:szCs w:val="22"/>
+          <w:lang w:val="en-US"/>
+        </w:rPr>
+        <w:t xml:space="preserve"> = 'CA';</w:t>
+      </w:r>
+    </w:p>
+    <w:p>
+      <w:pPr>
+        <w:pStyle w:val="Default"/>
+        <w:spacing w:before="240"/>
+        <w:rPr>
+          <w:color w:val="4472C4" w:themeColor="accent1"/>
+          <w:sz w:val="22"/>
+          <w:szCs w:val="22"/>
+          <w:lang w:val="en-US"/>
+        </w:rPr>
+      </w:pPr>
+    </w:p>
+    <w:p>
+      <w:pPr>
+        <w:pStyle w:val="Default"/>
+        <w:spacing w:before="240"/>
+        <w:rPr>
+          <w:color w:val="4472C4" w:themeColor="accent1"/>
+          <w:sz w:val="22"/>
+          <w:szCs w:val="22"/>
+          <w:lang w:val="en-US"/>
+        </w:rPr>
+      </w:pPr>
+      <w:r>
+        <w:rPr>
+          <w:color w:val="4472C4" w:themeColor="accent1"/>
+          <w:sz w:val="22"/>
+          <w:szCs w:val="22"/>
+          <w:lang w:val="en-US"/>
+        </w:rPr>
+        <w:t>DELETE FROM employees</w:t>
+      </w:r>
+    </w:p>
+    <w:p>
+      <w:pPr>
+        <w:pStyle w:val="Default"/>
+        <w:spacing w:before="240"/>
+        <w:rPr>
+          <w:color w:val="4472C4" w:themeColor="accent1"/>
+          <w:sz w:val="22"/>
+          <w:szCs w:val="22"/>
+          <w:lang w:val="en-US"/>
+        </w:rPr>
+      </w:pPr>
+      <w:r>
+        <w:rPr>
+          <w:color w:val="4472C4" w:themeColor="accent1"/>
+          <w:sz w:val="22"/>
+          <w:szCs w:val="22"/>
+          <w:lang w:val="en-US"/>
+        </w:rPr>
+        <w:t xml:space="preserve">WHERE </w:t>
+      </w:r>
+      <w:proofErr w:type="spellStart"/>
+      <w:r>
+        <w:rPr>
+          <w:color w:val="4472C4" w:themeColor="accent1"/>
+          <w:sz w:val="22"/>
+          <w:szCs w:val="22"/>
+          <w:lang w:val="en-US"/>
+        </w:rPr>
+        <w:t>department_id</w:t>
+      </w:r>
+      <w:proofErr w:type="spellEnd"/>
+      <w:r>
+        <w:rPr>
+          <w:color w:val="4472C4" w:themeColor="accent1"/>
+          <w:sz w:val="22"/>
+          <w:szCs w:val="22"/>
+          <w:lang w:val="en-US"/>
+        </w:rPr>
+        <w:t xml:space="preserve"> = </w:t>
+      </w:r>
+      <w:proofErr w:type="gramStart"/>
+      <w:r>
+        <w:rPr>
+          <w:color w:val="4472C4" w:themeColor="accent1"/>
+          <w:sz w:val="22"/>
+          <w:szCs w:val="22"/>
+          <w:lang w:val="en-US"/>
+        </w:rPr>
+        <w:t>20;</w:t>
+      </w:r>
+      <w:proofErr w:type="gramEnd"/>
+    </w:p>
+    <w:p>
+      <w:pPr>
+        <w:pStyle w:val="Default"/>
+        <w:spacing w:before="240"/>
+        <w:rPr>
+          <w:color w:val="4472C4" w:themeColor="accent1"/>
+          <w:sz w:val="20"/>
+          <w:szCs w:val="20"/>
+          <w:lang w:val="en-US"/>
+        </w:rPr>
+      </w:pPr>
+    </w:p>
+    <w:p>
+      <w:pPr>
+        <w:pStyle w:val="Default"/>
+        <w:spacing w:before="240"/>
+        <w:rPr>
+          <w:sz w:val="20"/>
+          <w:szCs w:val="20"/>
+        </w:rPr>
+      </w:pPr>
+      <w:r>
+        <w:rPr>
+          <w:sz w:val="20"/>
+          <w:szCs w:val="20"/>
+        </w:rPr>
+        <w:t xml:space="preserve">5)-Insertar en la tabla </w:t>
       </w:r>
       <w:proofErr w:type="spellStart"/>
       <w:r>
@@ -1890,694 +2554,276 @@
           <w:sz w:val="20"/>
           <w:szCs w:val="20"/>
         </w:rPr>
-        <w:t xml:space="preserve">. Para obtener el id del departamento de los registros a borrar hacer una subconsulta utilizando como dato que el país es ‘ca’ (hacer el </w:t>
-      </w:r>
-      <w:proofErr w:type="spellStart"/>
-      <w:r>
-        <w:rPr>
-          <w:sz w:val="20"/>
-          <w:szCs w:val="20"/>
-        </w:rPr>
-        <w:t>join</w:t>
-      </w:r>
-      <w:proofErr w:type="spellEnd"/>
-      <w:r>
-        <w:rPr>
-          <w:sz w:val="20"/>
-          <w:szCs w:val="20"/>
-        </w:rPr>
-        <w:t xml:space="preserve"> entre las tablas que corresponda para obtener el dato). </w:t>
-      </w:r>
-    </w:p>
-    <w:p>
-      <w:pPr>
-        <w:pStyle w:val="Default"/>
-        <w:spacing w:before="240"/>
-        <w:rPr>
-          <w:color w:val="4472C4" w:themeColor="accent1"/>
-          <w:sz w:val="22"/>
-          <w:szCs w:val="22"/>
-          <w:lang w:val="en-US"/>
-        </w:rPr>
-      </w:pPr>
-      <w:r>
-        <w:rPr>
-          <w:color w:val="4472C4" w:themeColor="accent1"/>
-          <w:sz w:val="22"/>
-          <w:szCs w:val="22"/>
+        <w:t xml:space="preserve"> registros con las siguientes características: </w:t>
+      </w:r>
+    </w:p>
+    <w:p>
+      <w:pPr>
+        <w:pStyle w:val="Default"/>
+        <w:spacing w:before="240"/>
+        <w:rPr>
+          <w:sz w:val="20"/>
+          <w:szCs w:val="20"/>
+        </w:rPr>
+      </w:pPr>
+      <w:r>
+        <w:rPr>
+          <w:sz w:val="20"/>
+          <w:szCs w:val="20"/>
+        </w:rPr>
+        <w:t xml:space="preserve">-Id de departamento sea el id de la tabla original + 200, el nombre del departamento sea el nombre del departamento original concatenado con el id de país al que pertenece, las columnas de </w:t>
+      </w:r>
+      <w:proofErr w:type="spellStart"/>
+      <w:proofErr w:type="gramStart"/>
+      <w:r>
+        <w:rPr>
+          <w:sz w:val="20"/>
+          <w:szCs w:val="20"/>
+        </w:rPr>
+        <w:t>manager</w:t>
+      </w:r>
+      <w:proofErr w:type="gramEnd"/>
+      <w:r>
+        <w:rPr>
+          <w:sz w:val="20"/>
+          <w:szCs w:val="20"/>
+        </w:rPr>
+        <w:t>_id</w:t>
+      </w:r>
+      <w:proofErr w:type="spellEnd"/>
+      <w:r>
+        <w:rPr>
+          <w:sz w:val="20"/>
+          <w:szCs w:val="20"/>
+        </w:rPr>
+        <w:t xml:space="preserve"> y de </w:t>
+      </w:r>
+      <w:proofErr w:type="spellStart"/>
+      <w:r>
+        <w:rPr>
+          <w:sz w:val="20"/>
+          <w:szCs w:val="20"/>
+        </w:rPr>
+        <w:t>locations</w:t>
+      </w:r>
+      <w:proofErr w:type="spellEnd"/>
+      <w:r>
+        <w:rPr>
+          <w:sz w:val="20"/>
+          <w:szCs w:val="20"/>
+        </w:rPr>
+        <w:t xml:space="preserve"> id mantengan el valor de la tabla original. </w:t>
+      </w:r>
+    </w:p>
+    <w:p>
+      <w:pPr>
+        <w:pStyle w:val="Default"/>
+        <w:spacing w:before="240"/>
+        <w:rPr>
+          <w:sz w:val="20"/>
+          <w:szCs w:val="20"/>
+        </w:rPr>
+      </w:pPr>
+    </w:p>
+    <w:p>
+      <w:pPr>
+        <w:spacing w:before="240"/>
+        <w:rPr>
+          <w:rFonts w:ascii="Cambria" w:hAnsi="Cambria"/>
+          <w:sz w:val="20"/>
+          <w:szCs w:val="20"/>
+        </w:rPr>
+      </w:pPr>
+      <w:r>
+        <w:rPr>
+          <w:rFonts w:ascii="Cambria" w:hAnsi="Cambria"/>
+          <w:sz w:val="20"/>
+          <w:szCs w:val="20"/>
+        </w:rPr>
+        <w:t xml:space="preserve">6)- Modificar el número de departamento de los empleados que ingresaron el 17 de agosto de 1997. </w:t>
+      </w:r>
+      <w:proofErr w:type="gramStart"/>
+      <w:r>
+        <w:rPr>
+          <w:rFonts w:ascii="Cambria" w:hAnsi="Cambria"/>
+          <w:sz w:val="20"/>
+          <w:szCs w:val="20"/>
+        </w:rPr>
+        <w:t>El nuevo departamento a asignarle</w:t>
+      </w:r>
+      <w:proofErr w:type="gramEnd"/>
+      <w:r>
+        <w:rPr>
+          <w:rFonts w:ascii="Cambria" w:hAnsi="Cambria"/>
+          <w:sz w:val="20"/>
+          <w:szCs w:val="20"/>
+        </w:rPr>
+        <w:t xml:space="preserve"> será el que mayor cantidad de empleados tiene.</w:t>
+      </w:r>
+    </w:p>
+    <w:p>
+      <w:pPr>
+        <w:spacing w:before="240"/>
+        <w:rPr>
+          <w:rFonts w:ascii="Cambria" w:hAnsi="Cambria"/>
+          <w:color w:val="4472C4" w:themeColor="accent1"/>
+          <w:lang w:val="en-US"/>
+        </w:rPr>
+      </w:pPr>
+      <w:r>
+        <w:rPr>
+          <w:rFonts w:ascii="Cambria" w:hAnsi="Cambria"/>
+          <w:color w:val="4472C4" w:themeColor="accent1"/>
           <w:lang w:val="en-US"/>
         </w:rPr>
         <w:t xml:space="preserve">select </w:t>
       </w:r>
       <w:proofErr w:type="spellStart"/>
+      <w:r>
+        <w:rPr>
+          <w:rFonts w:ascii="Cambria" w:hAnsi="Cambria"/>
+          <w:color w:val="4472C4" w:themeColor="accent1"/>
+          <w:lang w:val="en-US"/>
+        </w:rPr>
+        <w:t>employee_id</w:t>
+      </w:r>
+      <w:proofErr w:type="spellEnd"/>
+      <w:r>
+        <w:rPr>
+          <w:rFonts w:ascii="Cambria" w:hAnsi="Cambria"/>
+          <w:color w:val="4472C4" w:themeColor="accent1"/>
+          <w:lang w:val="en-US"/>
+        </w:rPr>
+        <w:t xml:space="preserve">, </w:t>
+      </w:r>
+      <w:proofErr w:type="spellStart"/>
+      <w:r>
+        <w:rPr>
+          <w:rFonts w:ascii="Cambria" w:hAnsi="Cambria"/>
+          <w:color w:val="4472C4" w:themeColor="accent1"/>
+          <w:lang w:val="en-US"/>
+        </w:rPr>
+        <w:t>department_id</w:t>
+      </w:r>
+      <w:proofErr w:type="spellEnd"/>
+      <w:r>
+        <w:rPr>
+          <w:rFonts w:ascii="Cambria" w:hAnsi="Cambria"/>
+          <w:color w:val="4472C4" w:themeColor="accent1"/>
+          <w:lang w:val="en-US"/>
+        </w:rPr>
+        <w:t xml:space="preserve">, </w:t>
+      </w:r>
+      <w:proofErr w:type="spellStart"/>
+      <w:r>
+        <w:rPr>
+          <w:rFonts w:ascii="Cambria" w:hAnsi="Cambria"/>
+          <w:color w:val="4472C4" w:themeColor="accent1"/>
+          <w:lang w:val="en-US"/>
+        </w:rPr>
+        <w:t>hire_date</w:t>
+      </w:r>
+      <w:proofErr w:type="spellEnd"/>
+      <w:r>
+        <w:rPr>
+          <w:rFonts w:ascii="Cambria" w:hAnsi="Cambria"/>
+          <w:color w:val="4472C4" w:themeColor="accent1"/>
+          <w:lang w:val="en-US"/>
+        </w:rPr>
+        <w:t xml:space="preserve"> from employees</w:t>
+      </w:r>
+    </w:p>
+    <w:p>
+      <w:pPr>
+        <w:spacing w:before="240"/>
+        <w:rPr>
+          <w:rFonts w:ascii="Cambria" w:hAnsi="Cambria"/>
+          <w:color w:val="4472C4" w:themeColor="accent1"/>
+          <w:lang w:val="en-US"/>
+        </w:rPr>
+      </w:pPr>
+      <w:r>
+        <w:rPr>
+          <w:rFonts w:ascii="Cambria" w:hAnsi="Cambria"/>
+          <w:color w:val="4472C4" w:themeColor="accent1"/>
+          <w:lang w:val="en-US"/>
+        </w:rPr>
+        <w:t xml:space="preserve">where </w:t>
+      </w:r>
+      <w:proofErr w:type="spellStart"/>
+      <w:r>
+        <w:rPr>
+          <w:rFonts w:ascii="Cambria" w:hAnsi="Cambria"/>
+          <w:color w:val="4472C4" w:themeColor="accent1"/>
+          <w:lang w:val="en-US"/>
+        </w:rPr>
+        <w:t>hire_date</w:t>
+      </w:r>
+      <w:proofErr w:type="spellEnd"/>
+      <w:r>
+        <w:rPr>
+          <w:rFonts w:ascii="Cambria" w:hAnsi="Cambria"/>
+          <w:color w:val="4472C4" w:themeColor="accent1"/>
+          <w:lang w:val="en-US"/>
+        </w:rPr>
+        <w:t xml:space="preserve"> = '1997-08-17</w:t>
+      </w:r>
       <w:proofErr w:type="gramStart"/>
       <w:r>
         <w:rPr>
-          <w:color w:val="4472C4" w:themeColor="accent1"/>
-          <w:sz w:val="22"/>
-          <w:szCs w:val="22"/>
-          <w:lang w:val="en-US"/>
-        </w:rPr>
-        <w:t>emp.employee</w:t>
+          <w:rFonts w:ascii="Cambria" w:hAnsi="Cambria"/>
+          <w:color w:val="4472C4" w:themeColor="accent1"/>
+          <w:lang w:val="en-US"/>
+        </w:rPr>
+        <w:t>';</w:t>
       </w:r>
       <w:proofErr w:type="gramEnd"/>
-      <w:r>
-        <w:rPr>
-          <w:color w:val="4472C4" w:themeColor="accent1"/>
-          <w:sz w:val="22"/>
-          <w:szCs w:val="22"/>
-          <w:lang w:val="en-US"/>
-        </w:rPr>
-        <w:t>_id</w:t>
-      </w:r>
-      <w:proofErr w:type="spellEnd"/>
-      <w:r>
-        <w:rPr>
-          <w:color w:val="4472C4" w:themeColor="accent1"/>
-          <w:sz w:val="22"/>
-          <w:szCs w:val="22"/>
-          <w:lang w:val="en-US"/>
-        </w:rPr>
-        <w:t xml:space="preserve">, </w:t>
-      </w:r>
-      <w:proofErr w:type="spellStart"/>
-      <w:r>
-        <w:rPr>
-          <w:color w:val="4472C4" w:themeColor="accent1"/>
-          <w:sz w:val="22"/>
-          <w:szCs w:val="22"/>
-          <w:lang w:val="en-US"/>
-        </w:rPr>
-        <w:t>dep.department_id</w:t>
-      </w:r>
-      <w:proofErr w:type="spellEnd"/>
-      <w:r>
-        <w:rPr>
-          <w:color w:val="4472C4" w:themeColor="accent1"/>
-          <w:sz w:val="22"/>
-          <w:szCs w:val="22"/>
-          <w:lang w:val="en-US"/>
-        </w:rPr>
-        <w:t xml:space="preserve">, </w:t>
-      </w:r>
-      <w:proofErr w:type="spellStart"/>
-      <w:r>
-        <w:rPr>
-          <w:color w:val="4472C4" w:themeColor="accent1"/>
-          <w:sz w:val="22"/>
-          <w:szCs w:val="22"/>
-          <w:lang w:val="en-US"/>
-        </w:rPr>
-        <w:t>loc.location_id</w:t>
-      </w:r>
-      <w:proofErr w:type="spellEnd"/>
-      <w:r>
-        <w:rPr>
-          <w:color w:val="4472C4" w:themeColor="accent1"/>
-          <w:sz w:val="22"/>
-          <w:szCs w:val="22"/>
-          <w:lang w:val="en-US"/>
-        </w:rPr>
-        <w:t xml:space="preserve">, </w:t>
-      </w:r>
-      <w:proofErr w:type="spellStart"/>
-      <w:r>
-        <w:rPr>
-          <w:color w:val="4472C4" w:themeColor="accent1"/>
-          <w:sz w:val="22"/>
-          <w:szCs w:val="22"/>
-          <w:lang w:val="en-US"/>
-        </w:rPr>
-        <w:t>cou.country_id</w:t>
-      </w:r>
-      <w:proofErr w:type="spellEnd"/>
-      <w:r>
-        <w:rPr>
-          <w:color w:val="4472C4" w:themeColor="accent1"/>
-          <w:sz w:val="22"/>
-          <w:szCs w:val="22"/>
-          <w:lang w:val="en-US"/>
-        </w:rPr>
-        <w:t xml:space="preserve"> from Employees emp</w:t>
-      </w:r>
-    </w:p>
-    <w:p>
-      <w:pPr>
-        <w:pStyle w:val="Default"/>
-        <w:spacing w:before="240"/>
-        <w:rPr>
-          <w:color w:val="4472C4" w:themeColor="accent1"/>
-          <w:sz w:val="22"/>
-          <w:szCs w:val="22"/>
-          <w:lang w:val="en-US"/>
-        </w:rPr>
-      </w:pPr>
-      <w:r>
-        <w:rPr>
-          <w:color w:val="4472C4" w:themeColor="accent1"/>
-          <w:sz w:val="22"/>
-          <w:szCs w:val="22"/>
-          <w:lang w:val="en-US"/>
-        </w:rPr>
-        <w:t>inner join departments dep</w:t>
-      </w:r>
-    </w:p>
-    <w:p>
-      <w:pPr>
-        <w:pStyle w:val="Default"/>
-        <w:spacing w:before="240"/>
-        <w:rPr>
-          <w:color w:val="4472C4" w:themeColor="accent1"/>
-          <w:sz w:val="22"/>
-          <w:szCs w:val="22"/>
-          <w:lang w:val="en-US"/>
-        </w:rPr>
-      </w:pPr>
-      <w:r>
-        <w:rPr>
-          <w:color w:val="4472C4" w:themeColor="accent1"/>
-          <w:sz w:val="22"/>
-          <w:szCs w:val="22"/>
-          <w:lang w:val="en-US"/>
-        </w:rPr>
-        <w:t xml:space="preserve">on </w:t>
-      </w:r>
-      <w:proofErr w:type="spellStart"/>
-      <w:proofErr w:type="gramStart"/>
-      <w:r>
-        <w:rPr>
-          <w:color w:val="4472C4" w:themeColor="accent1"/>
-          <w:sz w:val="22"/>
-          <w:szCs w:val="22"/>
-          <w:lang w:val="en-US"/>
-        </w:rPr>
-        <w:t>emp.department</w:t>
-      </w:r>
-      <w:proofErr w:type="gramEnd"/>
-      <w:r>
-        <w:rPr>
-          <w:color w:val="4472C4" w:themeColor="accent1"/>
-          <w:sz w:val="22"/>
-          <w:szCs w:val="22"/>
-          <w:lang w:val="en-US"/>
-        </w:rPr>
-        <w:t>_id</w:t>
-      </w:r>
-      <w:proofErr w:type="spellEnd"/>
-      <w:r>
-        <w:rPr>
-          <w:color w:val="4472C4" w:themeColor="accent1"/>
-          <w:sz w:val="22"/>
-          <w:szCs w:val="22"/>
-          <w:lang w:val="en-US"/>
-        </w:rPr>
-        <w:t xml:space="preserve"> = </w:t>
-      </w:r>
-      <w:proofErr w:type="spellStart"/>
-      <w:r>
-        <w:rPr>
-          <w:color w:val="4472C4" w:themeColor="accent1"/>
-          <w:sz w:val="22"/>
-          <w:szCs w:val="22"/>
-          <w:lang w:val="en-US"/>
-        </w:rPr>
-        <w:t>dep.department_id</w:t>
-      </w:r>
-      <w:proofErr w:type="spellEnd"/>
-    </w:p>
-    <w:p>
-      <w:pPr>
-        <w:pStyle w:val="Default"/>
-        <w:spacing w:before="240"/>
-        <w:rPr>
-          <w:color w:val="4472C4" w:themeColor="accent1"/>
-          <w:sz w:val="22"/>
-          <w:szCs w:val="22"/>
-          <w:lang w:val="en-US"/>
-        </w:rPr>
-      </w:pPr>
-      <w:r>
-        <w:rPr>
-          <w:color w:val="4472C4" w:themeColor="accent1"/>
-          <w:sz w:val="22"/>
-          <w:szCs w:val="22"/>
-          <w:lang w:val="en-US"/>
-        </w:rPr>
-        <w:t>inner join locations loc</w:t>
-      </w:r>
-    </w:p>
-    <w:p>
-      <w:pPr>
-        <w:pStyle w:val="Default"/>
-        <w:spacing w:before="240"/>
-        <w:rPr>
-          <w:color w:val="4472C4" w:themeColor="accent1"/>
-          <w:sz w:val="22"/>
-          <w:szCs w:val="22"/>
-          <w:lang w:val="en-US"/>
-        </w:rPr>
-      </w:pPr>
-      <w:r>
-        <w:rPr>
-          <w:color w:val="4472C4" w:themeColor="accent1"/>
-          <w:sz w:val="22"/>
-          <w:szCs w:val="22"/>
-          <w:lang w:val="en-US"/>
-        </w:rPr>
-        <w:t xml:space="preserve">on </w:t>
-      </w:r>
-      <w:proofErr w:type="spellStart"/>
-      <w:proofErr w:type="gramStart"/>
-      <w:r>
-        <w:rPr>
-          <w:color w:val="4472C4" w:themeColor="accent1"/>
-          <w:sz w:val="22"/>
-          <w:szCs w:val="22"/>
-          <w:lang w:val="en-US"/>
-        </w:rPr>
-        <w:t>loc.location</w:t>
-      </w:r>
-      <w:proofErr w:type="gramEnd"/>
-      <w:r>
-        <w:rPr>
-          <w:color w:val="4472C4" w:themeColor="accent1"/>
-          <w:sz w:val="22"/>
-          <w:szCs w:val="22"/>
-          <w:lang w:val="en-US"/>
-        </w:rPr>
-        <w:t>_id</w:t>
-      </w:r>
-      <w:proofErr w:type="spellEnd"/>
-      <w:r>
-        <w:rPr>
-          <w:color w:val="4472C4" w:themeColor="accent1"/>
-          <w:sz w:val="22"/>
-          <w:szCs w:val="22"/>
-          <w:lang w:val="en-US"/>
-        </w:rPr>
-        <w:t xml:space="preserve"> = </w:t>
-      </w:r>
-      <w:proofErr w:type="spellStart"/>
-      <w:r>
-        <w:rPr>
-          <w:color w:val="4472C4" w:themeColor="accent1"/>
-          <w:sz w:val="22"/>
-          <w:szCs w:val="22"/>
-          <w:lang w:val="en-US"/>
-        </w:rPr>
-        <w:t>dep.location_id</w:t>
-      </w:r>
-      <w:proofErr w:type="spellEnd"/>
-    </w:p>
-    <w:p>
-      <w:pPr>
-        <w:pStyle w:val="Default"/>
-        <w:spacing w:before="240"/>
-        <w:rPr>
-          <w:color w:val="4472C4" w:themeColor="accent1"/>
-          <w:sz w:val="22"/>
-          <w:szCs w:val="22"/>
-          <w:lang w:val="en-US"/>
-        </w:rPr>
-      </w:pPr>
-      <w:r>
-        <w:rPr>
-          <w:color w:val="4472C4" w:themeColor="accent1"/>
-          <w:sz w:val="22"/>
-          <w:szCs w:val="22"/>
-          <w:lang w:val="en-US"/>
-        </w:rPr>
-        <w:t xml:space="preserve">inner join countries </w:t>
-      </w:r>
-      <w:proofErr w:type="spellStart"/>
-      <w:r>
-        <w:rPr>
-          <w:color w:val="4472C4" w:themeColor="accent1"/>
-          <w:sz w:val="22"/>
-          <w:szCs w:val="22"/>
-          <w:lang w:val="en-US"/>
-        </w:rPr>
-        <w:t>cou</w:t>
-      </w:r>
-      <w:proofErr w:type="spellEnd"/>
-    </w:p>
-    <w:p>
-      <w:pPr>
-        <w:pStyle w:val="Default"/>
-        <w:spacing w:before="240"/>
-        <w:rPr>
-          <w:color w:val="4472C4" w:themeColor="accent1"/>
-          <w:sz w:val="22"/>
-          <w:szCs w:val="22"/>
-          <w:lang w:val="en-US"/>
-        </w:rPr>
-      </w:pPr>
-      <w:r>
-        <w:rPr>
-          <w:color w:val="4472C4" w:themeColor="accent1"/>
-          <w:sz w:val="22"/>
-          <w:szCs w:val="22"/>
-          <w:lang w:val="en-US"/>
-        </w:rPr>
-        <w:t xml:space="preserve">on </w:t>
-      </w:r>
-      <w:proofErr w:type="spellStart"/>
-      <w:proofErr w:type="gramStart"/>
-      <w:r>
-        <w:rPr>
-          <w:color w:val="4472C4" w:themeColor="accent1"/>
-          <w:sz w:val="22"/>
-          <w:szCs w:val="22"/>
-          <w:lang w:val="en-US"/>
-        </w:rPr>
-        <w:t>cou.country</w:t>
-      </w:r>
-      <w:proofErr w:type="gramEnd"/>
-      <w:r>
-        <w:rPr>
-          <w:color w:val="4472C4" w:themeColor="accent1"/>
-          <w:sz w:val="22"/>
-          <w:szCs w:val="22"/>
-          <w:lang w:val="en-US"/>
-        </w:rPr>
-        <w:t>_id</w:t>
-      </w:r>
-      <w:proofErr w:type="spellEnd"/>
-      <w:r>
-        <w:rPr>
-          <w:color w:val="4472C4" w:themeColor="accent1"/>
-          <w:sz w:val="22"/>
-          <w:szCs w:val="22"/>
-          <w:lang w:val="en-US"/>
-        </w:rPr>
-        <w:t xml:space="preserve"> = </w:t>
-      </w:r>
-      <w:proofErr w:type="spellStart"/>
-      <w:r>
-        <w:rPr>
-          <w:color w:val="4472C4" w:themeColor="accent1"/>
-          <w:sz w:val="22"/>
-          <w:szCs w:val="22"/>
-          <w:lang w:val="en-US"/>
-        </w:rPr>
-        <w:t>loc.country_id</w:t>
-      </w:r>
-      <w:proofErr w:type="spellEnd"/>
-    </w:p>
-    <w:p>
-      <w:pPr>
-        <w:pStyle w:val="Default"/>
-        <w:spacing w:before="240"/>
-        <w:rPr>
-          <w:color w:val="4472C4" w:themeColor="accent1"/>
-          <w:sz w:val="22"/>
-          <w:szCs w:val="22"/>
-          <w:lang w:val="en-US"/>
-        </w:rPr>
-      </w:pPr>
-      <w:r>
-        <w:rPr>
-          <w:color w:val="4472C4" w:themeColor="accent1"/>
-          <w:sz w:val="22"/>
-          <w:szCs w:val="22"/>
-          <w:lang w:val="en-US"/>
-        </w:rPr>
-        <w:t xml:space="preserve">where </w:t>
-      </w:r>
-      <w:proofErr w:type="spellStart"/>
-      <w:proofErr w:type="gramStart"/>
-      <w:r>
-        <w:rPr>
-          <w:color w:val="4472C4" w:themeColor="accent1"/>
-          <w:sz w:val="22"/>
-          <w:szCs w:val="22"/>
-          <w:lang w:val="en-US"/>
-        </w:rPr>
-        <w:t>cou.country</w:t>
-      </w:r>
-      <w:proofErr w:type="gramEnd"/>
-      <w:r>
-        <w:rPr>
-          <w:color w:val="4472C4" w:themeColor="accent1"/>
-          <w:sz w:val="22"/>
-          <w:szCs w:val="22"/>
-          <w:lang w:val="en-US"/>
-        </w:rPr>
-        <w:t>_id</w:t>
-      </w:r>
-      <w:proofErr w:type="spellEnd"/>
-      <w:r>
-        <w:rPr>
-          <w:color w:val="4472C4" w:themeColor="accent1"/>
-          <w:sz w:val="22"/>
-          <w:szCs w:val="22"/>
-          <w:lang w:val="en-US"/>
-        </w:rPr>
-        <w:t xml:space="preserve"> = 'CA';</w:t>
-      </w:r>
-    </w:p>
-    <w:p>
-      <w:pPr>
-        <w:pStyle w:val="Default"/>
-        <w:spacing w:before="240"/>
-        <w:rPr>
-          <w:color w:val="4472C4" w:themeColor="accent1"/>
-          <w:sz w:val="22"/>
-          <w:szCs w:val="22"/>
-          <w:lang w:val="en-US"/>
-        </w:rPr>
-      </w:pPr>
-    </w:p>
-    <w:p>
-      <w:pPr>
-        <w:pStyle w:val="Default"/>
-        <w:spacing w:before="240"/>
-        <w:rPr>
-          <w:color w:val="4472C4" w:themeColor="accent1"/>
-          <w:sz w:val="22"/>
-          <w:szCs w:val="22"/>
-        </w:rPr>
-      </w:pPr>
-      <w:r>
-        <w:rPr>
-          <w:color w:val="4472C4" w:themeColor="accent1"/>
-          <w:sz w:val="22"/>
-          <w:szCs w:val="22"/>
-        </w:rPr>
-        <w:t xml:space="preserve">DELETE FROM </w:t>
-      </w:r>
-      <w:proofErr w:type="spellStart"/>
-      <w:r>
-        <w:rPr>
-          <w:color w:val="4472C4" w:themeColor="accent1"/>
-          <w:sz w:val="22"/>
-          <w:szCs w:val="22"/>
-        </w:rPr>
-        <w:t>employees</w:t>
-      </w:r>
-      <w:proofErr w:type="spellEnd"/>
-    </w:p>
-    <w:p>
-      <w:pPr>
-        <w:pStyle w:val="Default"/>
-        <w:spacing w:before="240"/>
-        <w:rPr>
-          <w:color w:val="4472C4" w:themeColor="accent1"/>
-          <w:sz w:val="22"/>
-          <w:szCs w:val="22"/>
-        </w:rPr>
-      </w:pPr>
-      <w:r>
-        <w:rPr>
-          <w:color w:val="4472C4" w:themeColor="accent1"/>
-          <w:sz w:val="22"/>
-          <w:szCs w:val="22"/>
-        </w:rPr>
-        <w:t xml:space="preserve">WHERE </w:t>
-      </w:r>
-      <w:proofErr w:type="spellStart"/>
-      <w:r>
-        <w:rPr>
-          <w:color w:val="4472C4" w:themeColor="accent1"/>
-          <w:sz w:val="22"/>
-          <w:szCs w:val="22"/>
+    </w:p>
+    <w:p>
+      <w:pPr>
+        <w:spacing w:before="240"/>
+        <w:rPr>
+          <w:rFonts w:ascii="Cambria" w:hAnsi="Cambria"/>
+          <w:color w:val="4472C4" w:themeColor="accent1"/>
+          <w:lang w:val="en-US"/>
+        </w:rPr>
+      </w:pPr>
+    </w:p>
+    <w:p>
+      <w:pPr>
+        <w:spacing w:before="240"/>
+        <w:rPr>
+          <w:rFonts w:ascii="Cambria" w:hAnsi="Cambria"/>
+          <w:color w:val="4472C4" w:themeColor="accent1"/>
+          <w:lang w:val="en-US"/>
+        </w:rPr>
+      </w:pPr>
+      <w:r>
+        <w:rPr>
+          <w:rFonts w:ascii="Cambria" w:hAnsi="Cambria"/>
+          <w:color w:val="4472C4" w:themeColor="accent1"/>
+          <w:lang w:val="en-US"/>
+        </w:rPr>
+        <w:lastRenderedPageBreak/>
+        <w:t xml:space="preserve">select </w:t>
+      </w:r>
+      <w:proofErr w:type="spellStart"/>
+      <w:r>
+        <w:rPr>
+          <w:rFonts w:ascii="Cambria" w:hAnsi="Cambria"/>
+          <w:color w:val="4472C4" w:themeColor="accent1"/>
+          <w:lang w:val="en-US"/>
         </w:rPr>
         <w:t>department_id</w:t>
       </w:r>
       <w:proofErr w:type="spellEnd"/>
       <w:r>
         <w:rPr>
-          <w:color w:val="4472C4" w:themeColor="accent1"/>
-          <w:sz w:val="22"/>
-          <w:szCs w:val="22"/>
-        </w:rPr>
-        <w:t xml:space="preserve"> = 20;</w:t>
-      </w:r>
-    </w:p>
-    <w:p>
-      <w:pPr>
-        <w:pStyle w:val="Default"/>
-        <w:spacing w:before="240"/>
-        <w:rPr>
-          <w:color w:val="4472C4" w:themeColor="accent1"/>
-          <w:sz w:val="20"/>
-          <w:szCs w:val="20"/>
-        </w:rPr>
-      </w:pPr>
-    </w:p>
-    <w:p>
-      <w:pPr>
-        <w:pStyle w:val="Default"/>
-        <w:spacing w:before="240"/>
-        <w:rPr>
-          <w:sz w:val="20"/>
-          <w:szCs w:val="20"/>
-        </w:rPr>
-      </w:pPr>
-      <w:r>
-        <w:rPr>
-          <w:sz w:val="20"/>
-          <w:szCs w:val="20"/>
-        </w:rPr>
-        <w:t xml:space="preserve">5)-Insertar en la tabla </w:t>
-      </w:r>
-      <w:proofErr w:type="spellStart"/>
-      <w:r>
-        <w:rPr>
-          <w:sz w:val="20"/>
-          <w:szCs w:val="20"/>
-        </w:rPr>
-        <w:t>Departments</w:t>
-      </w:r>
-      <w:proofErr w:type="spellEnd"/>
-      <w:r>
-        <w:rPr>
-          <w:sz w:val="20"/>
-          <w:szCs w:val="20"/>
-        </w:rPr>
-        <w:t xml:space="preserve"> registros con las siguientes características: </w:t>
-      </w:r>
-    </w:p>
-    <w:p>
-      <w:pPr>
-        <w:pStyle w:val="Default"/>
-        <w:spacing w:before="240"/>
-        <w:rPr>
-          <w:sz w:val="20"/>
-          <w:szCs w:val="20"/>
-        </w:rPr>
-      </w:pPr>
-      <w:r>
-        <w:rPr>
-          <w:sz w:val="20"/>
-          <w:szCs w:val="20"/>
-        </w:rPr>
-        <w:t xml:space="preserve">-Id de departamento sea el id de la tabla original + 200, el nombre del departamento sea el nombre del departamento original concatenado con el id de país al que pertenece, las columnas de </w:t>
-      </w:r>
-      <w:proofErr w:type="spellStart"/>
-      <w:proofErr w:type="gramStart"/>
-      <w:r>
-        <w:rPr>
-          <w:sz w:val="20"/>
-          <w:szCs w:val="20"/>
-        </w:rPr>
-        <w:t>manager</w:t>
-      </w:r>
-      <w:proofErr w:type="gramEnd"/>
-      <w:r>
-        <w:rPr>
-          <w:sz w:val="20"/>
-          <w:szCs w:val="20"/>
-        </w:rPr>
-        <w:t>_id</w:t>
-      </w:r>
-      <w:proofErr w:type="spellEnd"/>
-      <w:r>
-        <w:rPr>
-          <w:sz w:val="20"/>
-          <w:szCs w:val="20"/>
-        </w:rPr>
-        <w:t xml:space="preserve"> y de </w:t>
-      </w:r>
-      <w:proofErr w:type="spellStart"/>
-      <w:r>
-        <w:rPr>
-          <w:sz w:val="20"/>
-          <w:szCs w:val="20"/>
-        </w:rPr>
-        <w:t>locations</w:t>
-      </w:r>
-      <w:proofErr w:type="spellEnd"/>
-      <w:r>
-        <w:rPr>
-          <w:sz w:val="20"/>
-          <w:szCs w:val="20"/>
-        </w:rPr>
-        <w:t xml:space="preserve"> id mantengan el valor de la tabla original. </w:t>
-      </w:r>
-    </w:p>
-    <w:p>
-      <w:pPr>
-        <w:pStyle w:val="Default"/>
-        <w:spacing w:before="240"/>
-        <w:rPr>
-          <w:sz w:val="20"/>
-          <w:szCs w:val="20"/>
-        </w:rPr>
-      </w:pPr>
-    </w:p>
-    <w:p>
-      <w:pPr>
-        <w:spacing w:before="240"/>
-        <w:rPr>
-          <w:rFonts w:ascii="Cambria" w:hAnsi="Cambria"/>
-          <w:sz w:val="20"/>
-          <w:szCs w:val="20"/>
-        </w:rPr>
-      </w:pPr>
-      <w:r>
-        <w:rPr>
-          <w:rFonts w:ascii="Cambria" w:hAnsi="Cambria"/>
-          <w:sz w:val="20"/>
-          <w:szCs w:val="20"/>
-        </w:rPr>
-        <w:t xml:space="preserve">6)- Modificar el número de departamento de los empleados que ingresaron el 17 de agosto de 1997. </w:t>
-      </w:r>
-      <w:proofErr w:type="gramStart"/>
-      <w:r>
-        <w:rPr>
-          <w:rFonts w:ascii="Cambria" w:hAnsi="Cambria"/>
-          <w:sz w:val="20"/>
-          <w:szCs w:val="20"/>
-        </w:rPr>
-        <w:t>El nuevo departamento a asignarle</w:t>
-      </w:r>
-      <w:proofErr w:type="gramEnd"/>
-      <w:r>
-        <w:rPr>
-          <w:rFonts w:ascii="Cambria" w:hAnsi="Cambria"/>
-          <w:sz w:val="20"/>
-          <w:szCs w:val="20"/>
-        </w:rPr>
-        <w:t xml:space="preserve"> será el que mayor cantidad de empleados tiene.</w:t>
-      </w:r>
-    </w:p>
-    <w:p>
-      <w:pPr>
-        <w:spacing w:before="240"/>
-        <w:rPr>
-          <w:rFonts w:ascii="Cambria" w:hAnsi="Cambria"/>
-          <w:color w:val="4472C4" w:themeColor="accent1"/>
-          <w:lang w:val="en-US"/>
-        </w:rPr>
-      </w:pPr>
-      <w:r>
-        <w:rPr>
-          <w:rFonts w:ascii="Cambria" w:hAnsi="Cambria"/>
-          <w:color w:val="4472C4" w:themeColor="accent1"/>
-          <w:lang w:val="en-US"/>
-        </w:rPr>
-        <w:t xml:space="preserve">select </w:t>
+          <w:rFonts w:ascii="Cambria" w:hAnsi="Cambria"/>
+          <w:color w:val="4472C4" w:themeColor="accent1"/>
+          <w:lang w:val="en-US"/>
+        </w:rPr>
+        <w:t>, count(</w:t>
       </w:r>
       <w:proofErr w:type="spellStart"/>
       <w:r>
@@ -2595,152 +2841,6 @@
           <w:color w:val="4472C4" w:themeColor="accent1"/>
           <w:lang w:val="en-US"/>
         </w:rPr>
-        <w:t xml:space="preserve">, </w:t>
-      </w:r>
-      <w:proofErr w:type="spellStart"/>
-      <w:r>
-        <w:rPr>
-          <w:rFonts w:ascii="Cambria" w:hAnsi="Cambria"/>
-          <w:color w:val="4472C4" w:themeColor="accent1"/>
-          <w:lang w:val="en-US"/>
-        </w:rPr>
-        <w:t>department_id</w:t>
-      </w:r>
-      <w:proofErr w:type="spellEnd"/>
-      <w:r>
-        <w:rPr>
-          <w:rFonts w:ascii="Cambria" w:hAnsi="Cambria"/>
-          <w:color w:val="4472C4" w:themeColor="accent1"/>
-          <w:lang w:val="en-US"/>
-        </w:rPr>
-        <w:t xml:space="preserve">, </w:t>
-      </w:r>
-      <w:proofErr w:type="spellStart"/>
-      <w:r>
-        <w:rPr>
-          <w:rFonts w:ascii="Cambria" w:hAnsi="Cambria"/>
-          <w:color w:val="4472C4" w:themeColor="accent1"/>
-          <w:lang w:val="en-US"/>
-        </w:rPr>
-        <w:t>hire_date</w:t>
-      </w:r>
-      <w:proofErr w:type="spellEnd"/>
-      <w:r>
-        <w:rPr>
-          <w:rFonts w:ascii="Cambria" w:hAnsi="Cambria"/>
-          <w:color w:val="4472C4" w:themeColor="accent1"/>
-          <w:lang w:val="en-US"/>
-        </w:rPr>
-        <w:t xml:space="preserve"> from employees</w:t>
-      </w:r>
-    </w:p>
-    <w:p>
-      <w:pPr>
-        <w:spacing w:before="240"/>
-        <w:rPr>
-          <w:rFonts w:ascii="Cambria" w:hAnsi="Cambria"/>
-          <w:color w:val="4472C4" w:themeColor="accent1"/>
-          <w:lang w:val="en-US"/>
-        </w:rPr>
-      </w:pPr>
-      <w:r>
-        <w:rPr>
-          <w:rFonts w:ascii="Cambria" w:hAnsi="Cambria"/>
-          <w:color w:val="4472C4" w:themeColor="accent1"/>
-          <w:lang w:val="en-US"/>
-        </w:rPr>
-        <w:t xml:space="preserve">where </w:t>
-      </w:r>
-      <w:proofErr w:type="spellStart"/>
-      <w:r>
-        <w:rPr>
-          <w:rFonts w:ascii="Cambria" w:hAnsi="Cambria"/>
-          <w:color w:val="4472C4" w:themeColor="accent1"/>
-          <w:lang w:val="en-US"/>
-        </w:rPr>
-        <w:t>hire_date</w:t>
-      </w:r>
-      <w:proofErr w:type="spellEnd"/>
-      <w:r>
-        <w:rPr>
-          <w:rFonts w:ascii="Cambria" w:hAnsi="Cambria"/>
-          <w:color w:val="4472C4" w:themeColor="accent1"/>
-          <w:lang w:val="en-US"/>
-        </w:rPr>
-        <w:t xml:space="preserve"> = '1997-08-17</w:t>
-      </w:r>
-      <w:proofErr w:type="gramStart"/>
-      <w:r>
-        <w:rPr>
-          <w:rFonts w:ascii="Cambria" w:hAnsi="Cambria"/>
-          <w:color w:val="4472C4" w:themeColor="accent1"/>
-          <w:lang w:val="en-US"/>
-        </w:rPr>
-        <w:t>';</w:t>
-      </w:r>
-      <w:proofErr w:type="gramEnd"/>
-    </w:p>
-    <w:p>
-      <w:pPr>
-        <w:spacing w:before="240"/>
-        <w:rPr>
-          <w:rFonts w:ascii="Cambria" w:hAnsi="Cambria"/>
-          <w:color w:val="4472C4" w:themeColor="accent1"/>
-          <w:lang w:val="en-US"/>
-        </w:rPr>
-      </w:pPr>
-    </w:p>
-    <w:p>
-      <w:pPr>
-        <w:spacing w:before="240"/>
-        <w:rPr>
-          <w:rFonts w:ascii="Cambria" w:hAnsi="Cambria"/>
-          <w:color w:val="4472C4" w:themeColor="accent1"/>
-          <w:lang w:val="en-US"/>
-        </w:rPr>
-      </w:pPr>
-      <w:r>
-        <w:rPr>
-          <w:rFonts w:ascii="Cambria" w:hAnsi="Cambria"/>
-          <w:color w:val="4472C4" w:themeColor="accent1"/>
-          <w:lang w:val="en-US"/>
-        </w:rPr>
-        <w:t xml:space="preserve">select </w:t>
-      </w:r>
-      <w:proofErr w:type="spellStart"/>
-      <w:r>
-        <w:rPr>
-          <w:rFonts w:ascii="Cambria" w:hAnsi="Cambria"/>
-          <w:color w:val="4472C4" w:themeColor="accent1"/>
-          <w:lang w:val="en-US"/>
-        </w:rPr>
-        <w:t>department_id</w:t>
-      </w:r>
-      <w:proofErr w:type="spellEnd"/>
-      <w:r>
-        <w:rPr>
-          <w:rFonts w:ascii="Cambria" w:hAnsi="Cambria"/>
-          <w:color w:val="4472C4" w:themeColor="accent1"/>
-          <w:lang w:val="en-US"/>
-        </w:rPr>
-        <w:t>, count(</w:t>
-      </w:r>
-      <w:proofErr w:type="spellStart"/>
-      <w:r>
-        <w:rPr>
-          <w:rFonts w:ascii="Cambria" w:hAnsi="Cambria"/>
-          <w:color w:val="4472C4" w:themeColor="accent1"/>
-          <w:lang w:val="en-US"/>
-        </w:rPr>
-        <w:t>employee_id</w:t>
-      </w:r>
-      <w:proofErr w:type="spellEnd"/>
-      <w:r>
-        <w:rPr>
-          <w:rFonts w:ascii="Cambria" w:hAnsi="Cambria"/>
-          <w:color w:val="4472C4" w:themeColor="accent1"/>
-          <w:lang w:val="en-US"/>
-        </w:rPr>
         <w:t>) from employees</w:t>
       </w:r>
     </w:p>
@@ -2759,7 +2859,6 @@
           <w:color w:val="4472C4" w:themeColor="accent1"/>
           <w:lang w:val="en-US"/>
         </w:rPr>
-        <w:lastRenderedPageBreak/>
         <w:t xml:space="preserve">group by </w:t>
       </w:r>
       <w:proofErr w:type="spellStart"/>

</xml_diff>